<commit_message>
Twitter version 0.7 - Formularios de login activos
</commit_message>
<xml_diff>
--- a/ToDo.docx
+++ b/ToDo.docx
@@ -1154,6 +1154,7 @@
         <w:t xml:space="preserve"> </w:t>
       </w:r>
       <w:proofErr w:type="spellStart"/>
+      <w:proofErr w:type="gramStart"/>
       <w:r>
         <w:rPr>
           <w:lang w:val="es-ES"/>
@@ -1165,7 +1166,14 @@
         <w:rPr>
           <w:lang w:val="es-ES"/>
         </w:rPr>
-        <w:t xml:space="preserve"> in </w:t>
+        <w:t xml:space="preserve"> in</w:t>
+      </w:r>
+      <w:proofErr w:type="gramEnd"/>
+      <w:r>
+        <w:rPr>
+          <w:lang w:val="es-ES"/>
+        </w:rPr>
+        <w:t xml:space="preserve"> </w:t>
       </w:r>
       <w:proofErr w:type="spellStart"/>
       <w:r>
@@ -1221,73 +1229,21 @@
       <w:proofErr w:type="spellStart"/>
       <w:r>
         <w:rPr>
-          <w:lang w:val="es-ES"/>
-        </w:rPr>
-        <w:t>Login</w:t>
-      </w:r>
-      <w:proofErr w:type="spellEnd"/>
-      <w:r>
-        <w:rPr>
-          <w:lang w:val="es-ES"/>
-        </w:rPr>
-        <w:t xml:space="preserve"> usuarios</w:t>
-      </w:r>
-    </w:p>
-    <w:p>
-      <w:pPr>
-        <w:pStyle w:val="Prrafodelista"/>
-        <w:numPr>
-          <w:ilvl w:val="1"/>
-          <w:numId w:val="2"/>
-        </w:numPr>
-        <w:rPr>
           <w:b/>
           <w:bCs/>
           <w:lang w:val="es-ES"/>
         </w:rPr>
-      </w:pPr>
-      <w:proofErr w:type="spellStart"/>
-      <w:r>
-        <w:rPr>
-          <w:lang w:val="es-ES"/>
-        </w:rPr>
-        <w:t>Logout</w:t>
-      </w:r>
-      <w:proofErr w:type="spellEnd"/>
-      <w:r>
-        <w:rPr>
-          <w:lang w:val="es-ES"/>
-        </w:rPr>
-        <w:t xml:space="preserve"> usuarios</w:t>
-      </w:r>
-    </w:p>
-    <w:p>
-      <w:pPr>
-        <w:pStyle w:val="Prrafodelista"/>
-        <w:numPr>
-          <w:ilvl w:val="1"/>
-          <w:numId w:val="2"/>
-        </w:numPr>
+        <w:t>Login</w:t>
+      </w:r>
+      <w:proofErr w:type="spellEnd"/>
+      <w:r>
         <w:rPr>
           <w:b/>
           <w:bCs/>
           <w:lang w:val="es-ES"/>
         </w:rPr>
-      </w:pPr>
-      <w:r>
-        <w:rPr>
-          <w:lang w:val="es-ES"/>
-        </w:rPr>
-        <w:t xml:space="preserve">Recuperar </w:t>
-      </w:r>
-      <w:proofErr w:type="spellStart"/>
-      <w:r>
-        <w:rPr>
-          <w:lang w:val="es-ES"/>
-        </w:rPr>
-        <w:t>password</w:t>
-      </w:r>
-      <w:proofErr w:type="spellEnd"/>
+        <w:t xml:space="preserve"> usuarios</w:t>
+      </w:r>
     </w:p>
     <w:p>
       <w:pPr>
@@ -1302,8 +1258,98 @@
           <w:lang w:val="es-ES"/>
         </w:rPr>
       </w:pPr>
-      <w:r>
-        <w:rPr>
+      <w:proofErr w:type="spellStart"/>
+      <w:r>
+        <w:rPr>
+          <w:b/>
+          <w:bCs/>
+          <w:lang w:val="es-ES"/>
+        </w:rPr>
+        <w:t>Sign</w:t>
+      </w:r>
+      <w:proofErr w:type="spellEnd"/>
+      <w:r>
+        <w:rPr>
+          <w:b/>
+          <w:bCs/>
+          <w:lang w:val="es-ES"/>
+        </w:rPr>
+        <w:t xml:space="preserve"> in usuarios</w:t>
+      </w:r>
+    </w:p>
+    <w:p>
+      <w:pPr>
+        <w:pStyle w:val="Prrafodelista"/>
+        <w:numPr>
+          <w:ilvl w:val="1"/>
+          <w:numId w:val="2"/>
+        </w:numPr>
+        <w:rPr>
+          <w:b/>
+          <w:bCs/>
+          <w:lang w:val="es-ES"/>
+        </w:rPr>
+      </w:pPr>
+      <w:proofErr w:type="spellStart"/>
+      <w:r>
+        <w:rPr>
+          <w:lang w:val="es-ES"/>
+        </w:rPr>
+        <w:t>Logout</w:t>
+      </w:r>
+      <w:proofErr w:type="spellEnd"/>
+      <w:r>
+        <w:rPr>
+          <w:lang w:val="es-ES"/>
+        </w:rPr>
+        <w:t xml:space="preserve"> usuarios</w:t>
+      </w:r>
+    </w:p>
+    <w:p>
+      <w:pPr>
+        <w:pStyle w:val="Prrafodelista"/>
+        <w:numPr>
+          <w:ilvl w:val="1"/>
+          <w:numId w:val="2"/>
+        </w:numPr>
+        <w:rPr>
+          <w:b/>
+          <w:bCs/>
+          <w:lang w:val="es-ES"/>
+        </w:rPr>
+      </w:pPr>
+      <w:r>
+        <w:rPr>
+          <w:lang w:val="es-ES"/>
+        </w:rPr>
+        <w:t xml:space="preserve">Recuperar </w:t>
+      </w:r>
+      <w:proofErr w:type="spellStart"/>
+      <w:r>
+        <w:rPr>
+          <w:lang w:val="es-ES"/>
+        </w:rPr>
+        <w:t>password</w:t>
+      </w:r>
+      <w:proofErr w:type="spellEnd"/>
+    </w:p>
+    <w:p>
+      <w:pPr>
+        <w:pStyle w:val="Prrafodelista"/>
+        <w:numPr>
+          <w:ilvl w:val="1"/>
+          <w:numId w:val="2"/>
+        </w:numPr>
+        <w:rPr>
+          <w:b/>
+          <w:bCs/>
+          <w:lang w:val="es-ES"/>
+        </w:rPr>
+      </w:pPr>
+      <w:r>
+        <w:rPr>
+          <w:b/>
+          <w:bCs/>
           <w:lang w:val="es-ES"/>
         </w:rPr>
         <w:t xml:space="preserve">Cookies de </w:t>
@@ -1311,6 +1357,8 @@
       <w:proofErr w:type="spellStart"/>
       <w:r>
         <w:rPr>
+          <w:b/>
+          <w:bCs/>
           <w:lang w:val="es-ES"/>
         </w:rPr>
         <w:t>Login</w:t>

</xml_diff>